<commit_message>
Assignment 9 (Final) - C.H.
</commit_message>
<xml_diff>
--- a/Assignments/A9/Hampton_A9.docx
+++ b/Assignments/A9/Hampton_A9.docx
@@ -193,45 +193,14 @@
           <w:szCs w:val="24"/>
         </w:rPr>
       </w:pPr>
-      <w:proofErr w:type="spellStart"/>
-      <w:r>
-        <w:rPr>
-          <w:rFonts w:ascii="Times New Roman" w:hAnsi="Times New Roman" w:cs="Times New Roman"/>
-          <w:i w:val="0"/>
-          <w:sz w:val="24"/>
-          <w:szCs w:val="24"/>
-        </w:rPr>
-        <w:t>Gentzkow</w:t>
-      </w:r>
-      <w:proofErr w:type="spellEnd"/>
-      <w:r>
-        <w:rPr>
-          <w:rFonts w:ascii="Times New Roman" w:hAnsi="Times New Roman" w:cs="Times New Roman"/>
-          <w:i w:val="0"/>
-          <w:sz w:val="24"/>
-          <w:szCs w:val="24"/>
-        </w:rPr>
-        <w:t xml:space="preserve">, Matthew, Jesse M. Shapiro, and Matt </w:t>
-      </w:r>
-      <w:proofErr w:type="spellStart"/>
-      <w:r>
-        <w:rPr>
-          <w:rFonts w:ascii="Times New Roman" w:hAnsi="Times New Roman" w:cs="Times New Roman"/>
-          <w:i w:val="0"/>
-          <w:sz w:val="24"/>
-          <w:szCs w:val="24"/>
-        </w:rPr>
-        <w:t>Taddy</w:t>
-      </w:r>
-      <w:proofErr w:type="spellEnd"/>
-      <w:r>
-        <w:rPr>
-          <w:rFonts w:ascii="Times New Roman" w:hAnsi="Times New Roman" w:cs="Times New Roman"/>
-          <w:i w:val="0"/>
-          <w:sz w:val="24"/>
-          <w:szCs w:val="24"/>
-        </w:rPr>
-        <w:t>. “Measuring Group</w:t>
+      <w:r>
+        <w:rPr>
+          <w:rFonts w:ascii="Times New Roman" w:hAnsi="Times New Roman" w:cs="Times New Roman"/>
+          <w:i w:val="0"/>
+          <w:sz w:val="24"/>
+          <w:szCs w:val="24"/>
+        </w:rPr>
+        <w:t>Gentzkow, Matthew, Jesse M. Shapiro, and Matt Taddy. “Measuring Group</w:t>
       </w:r>
     </w:p>
     <w:p>
@@ -384,27 +353,25 @@
           <w:sz w:val="24"/>
           <w:szCs w:val="24"/>
         </w:rPr>
-        <w:t xml:space="preserve">The following paper is what MACS 30000 would consider a “referee report.” It is designed to comment on the validity, accuracy, relevance and quality of the paper, and also present possible options for an extension of the methods or topics that could lead to the formulation of another research question or topic in the future. In the “push” of </w:t>
-      </w:r>
-      <w:proofErr w:type="spellStart"/>
-      <w:r>
-        <w:rPr>
-          <w:rFonts w:ascii="Times New Roman" w:hAnsi="Times New Roman" w:cs="Times New Roman"/>
-          <w:i w:val="0"/>
-          <w:sz w:val="24"/>
-          <w:szCs w:val="24"/>
-        </w:rPr>
-        <w:t>thus</w:t>
-      </w:r>
-      <w:proofErr w:type="spellEnd"/>
-      <w:r>
-        <w:rPr>
-          <w:rFonts w:ascii="Times New Roman" w:hAnsi="Times New Roman" w:cs="Times New Roman"/>
-          <w:i w:val="0"/>
-          <w:sz w:val="24"/>
-          <w:szCs w:val="24"/>
-        </w:rPr>
-        <w:t xml:space="preserve"> assignment in the folder “A9” I included the .pdf of the paper that contains a set of highlights: </w:t>
+        <w:t>The following paper is what MACS 30000 would consider a “referee report.” It is designed to comment on the validity, accuracy, relevance and quality of the paper, and also present possible options for an extension of the methods or topics that could lead to the formulation of another research question or topic in the future. In the “push” of th</w:t>
+      </w:r>
+      <w:r>
+        <w:rPr>
+          <w:rFonts w:ascii="Times New Roman" w:hAnsi="Times New Roman" w:cs="Times New Roman"/>
+          <w:i w:val="0"/>
+          <w:sz w:val="24"/>
+          <w:szCs w:val="24"/>
+        </w:rPr>
+        <w:t>i</w:t>
+      </w:r>
+      <w:r>
+        <w:rPr>
+          <w:rFonts w:ascii="Times New Roman" w:hAnsi="Times New Roman" w:cs="Times New Roman"/>
+          <w:i w:val="0"/>
+          <w:sz w:val="24"/>
+          <w:szCs w:val="24"/>
+        </w:rPr>
+        <w:t xml:space="preserve">s assignment in the folder “A9” I included the .pdf of the paper that contains a set of highlights: </w:t>
       </w:r>
     </w:p>
     <w:p>
@@ -541,67 +508,43 @@
           <w:szCs w:val="24"/>
         </w:rPr>
       </w:pPr>
-      <w:proofErr w:type="spellStart"/>
-      <w:r>
-        <w:rPr>
-          <w:rFonts w:ascii="Times New Roman" w:hAnsi="Times New Roman" w:cs="Times New Roman"/>
-          <w:i w:val="0"/>
-          <w:sz w:val="24"/>
-          <w:szCs w:val="24"/>
-        </w:rPr>
-        <w:t>Gentzkow</w:t>
-      </w:r>
-      <w:proofErr w:type="spellEnd"/>
-      <w:r>
-        <w:rPr>
-          <w:rFonts w:ascii="Times New Roman" w:hAnsi="Times New Roman" w:cs="Times New Roman"/>
-          <w:i w:val="0"/>
-          <w:sz w:val="24"/>
-          <w:szCs w:val="24"/>
-        </w:rPr>
-        <w:t>, et al. discover in “Measuring Group Differences in High-Dimensional Data” different norms and methodologies that make it easier for researchers to, “…characterize differences in behavior between groups [when] the space of possible choices is high-dimensional” (</w:t>
-      </w:r>
-      <w:proofErr w:type="spellStart"/>
-      <w:r>
-        <w:rPr>
-          <w:rFonts w:ascii="Times New Roman" w:hAnsi="Times New Roman" w:cs="Times New Roman"/>
-          <w:i w:val="0"/>
-          <w:sz w:val="24"/>
-          <w:szCs w:val="24"/>
-        </w:rPr>
-        <w:t>Gentzkow</w:t>
-      </w:r>
-      <w:proofErr w:type="spellEnd"/>
-      <w:r>
-        <w:rPr>
-          <w:rFonts w:ascii="Times New Roman" w:hAnsi="Times New Roman" w:cs="Times New Roman"/>
-          <w:i w:val="0"/>
-          <w:sz w:val="24"/>
-          <w:szCs w:val="24"/>
-        </w:rPr>
-        <w:t xml:space="preserve">, 2018). Substantively, they found that in contrast with previous studies on political polarization, by 1994, members of Congress had </w:t>
-      </w:r>
-      <w:proofErr w:type="spellStart"/>
-      <w:proofErr w:type="gramStart"/>
-      <w:r>
-        <w:rPr>
-          <w:rFonts w:ascii="Times New Roman" w:hAnsi="Times New Roman" w:cs="Times New Roman"/>
-          <w:i w:val="0"/>
-          <w:sz w:val="24"/>
-          <w:szCs w:val="24"/>
-        </w:rPr>
-        <w:t>began</w:t>
-      </w:r>
-      <w:proofErr w:type="spellEnd"/>
-      <w:proofErr w:type="gramEnd"/>
-      <w:r>
-        <w:rPr>
-          <w:rFonts w:ascii="Times New Roman" w:hAnsi="Times New Roman" w:cs="Times New Roman"/>
-          <w:i w:val="0"/>
-          <w:sz w:val="24"/>
-          <w:szCs w:val="24"/>
-        </w:rPr>
-        <w:t xml:space="preserve"> to take on much more polarized political language. </w:t>
+      <w:r>
+        <w:rPr>
+          <w:rFonts w:ascii="Times New Roman" w:hAnsi="Times New Roman" w:cs="Times New Roman"/>
+          <w:i w:val="0"/>
+          <w:sz w:val="24"/>
+          <w:szCs w:val="24"/>
+        </w:rPr>
+        <w:t>Gentzkow, et al. discover in “Measuring Group Differences in High-Dimensional Data” different norms and methodologies that make it easier for researchers to, “…characterize differences in behavior between groups [when] the space of possible choices is high-dimensional” (Gentzkow, 2018). Substantively, they found that in contrast with previous studies on political polarization, by 1994, members of Congres</w:t>
+      </w:r>
+      <w:bookmarkStart w:id="0" w:name="_GoBack"/>
+      <w:bookmarkEnd w:id="0"/>
+      <w:r>
+        <w:rPr>
+          <w:rFonts w:ascii="Times New Roman" w:hAnsi="Times New Roman" w:cs="Times New Roman"/>
+          <w:i w:val="0"/>
+          <w:sz w:val="24"/>
+          <w:szCs w:val="24"/>
+        </w:rPr>
+        <w:t>s had beg</w:t>
+      </w:r>
+      <w:r>
+        <w:rPr>
+          <w:rFonts w:ascii="Times New Roman" w:hAnsi="Times New Roman" w:cs="Times New Roman"/>
+          <w:i w:val="0"/>
+          <w:sz w:val="24"/>
+          <w:szCs w:val="24"/>
+        </w:rPr>
+        <w:t>u</w:t>
+      </w:r>
+      <w:r>
+        <w:rPr>
+          <w:rFonts w:ascii="Times New Roman" w:hAnsi="Times New Roman" w:cs="Times New Roman"/>
+          <w:i w:val="0"/>
+          <w:sz w:val="24"/>
+          <w:szCs w:val="24"/>
+        </w:rPr>
+        <w:t xml:space="preserve">n to take on much more polarized political language. </w:t>
       </w:r>
       <w:r>
         <w:rPr>
@@ -611,27 +554,7 @@
           <w:szCs w:val="24"/>
         </w:rPr>
         <w:lastRenderedPageBreak/>
-        <w:t>They state that, “…partisanship was low and roughly constant until the early 1990s, then exploded, reaching unprecedented heights in the recent years of our sample” (</w:t>
-      </w:r>
-      <w:proofErr w:type="spellStart"/>
-      <w:r>
-        <w:rPr>
-          <w:rFonts w:ascii="Times New Roman" w:hAnsi="Times New Roman" w:cs="Times New Roman"/>
-          <w:i w:val="0"/>
-          <w:sz w:val="24"/>
-          <w:szCs w:val="24"/>
-        </w:rPr>
-        <w:t>Gentzkow</w:t>
-      </w:r>
-      <w:proofErr w:type="spellEnd"/>
-      <w:r>
-        <w:rPr>
-          <w:rFonts w:ascii="Times New Roman" w:hAnsi="Times New Roman" w:cs="Times New Roman"/>
-          <w:i w:val="0"/>
-          <w:sz w:val="24"/>
-          <w:szCs w:val="24"/>
-        </w:rPr>
-        <w:t xml:space="preserve">, 2018). </w:t>
+        <w:t xml:space="preserve">They state that, “…partisanship was low and roughly constant until the early 1990s, then exploded, reaching unprecedented heights in the recent years of our sample” (Gentzkow, 2018). </w:t>
       </w:r>
     </w:p>
     <w:p>
@@ -697,27 +620,7 @@
           <w:sz w:val="24"/>
           <w:szCs w:val="24"/>
         </w:rPr>
-        <w:t>(</w:t>
-      </w:r>
-      <w:proofErr w:type="spellStart"/>
-      <w:r>
-        <w:rPr>
-          <w:rFonts w:ascii="Times New Roman" w:hAnsi="Times New Roman" w:cs="Times New Roman"/>
-          <w:i w:val="0"/>
-          <w:sz w:val="24"/>
-          <w:szCs w:val="24"/>
-        </w:rPr>
-        <w:t>Gentzkow</w:t>
-      </w:r>
-      <w:proofErr w:type="spellEnd"/>
-      <w:r>
-        <w:rPr>
-          <w:rFonts w:ascii="Times New Roman" w:hAnsi="Times New Roman" w:cs="Times New Roman"/>
-          <w:i w:val="0"/>
-          <w:sz w:val="24"/>
-          <w:szCs w:val="24"/>
-        </w:rPr>
-        <w:t>, 2018)</w:t>
+        <w:t>(Gentzkow, 2018)</w:t>
       </w:r>
       <w:r>
         <w:rPr>
@@ -765,27 +668,7 @@
           <w:sz w:val="24"/>
           <w:szCs w:val="24"/>
         </w:rPr>
-        <w:t>Other questions that come up throughout the paper that the authors attempt to answer either analytically or with empirical support are the following (</w:t>
-      </w:r>
-      <w:proofErr w:type="spellStart"/>
-      <w:r>
-        <w:rPr>
-          <w:rFonts w:ascii="Times New Roman" w:hAnsi="Times New Roman" w:cs="Times New Roman"/>
-          <w:i w:val="0"/>
-          <w:sz w:val="24"/>
-          <w:szCs w:val="24"/>
-        </w:rPr>
-        <w:t>Gentzkow</w:t>
-      </w:r>
-      <w:proofErr w:type="spellEnd"/>
-      <w:r>
-        <w:rPr>
-          <w:rFonts w:ascii="Times New Roman" w:hAnsi="Times New Roman" w:cs="Times New Roman"/>
-          <w:i w:val="0"/>
-          <w:sz w:val="24"/>
-          <w:szCs w:val="24"/>
-        </w:rPr>
-        <w:t xml:space="preserve">, 2018): </w:t>
+        <w:t xml:space="preserve">Other questions that come up throughout the paper that the authors attempt to answer either analytically or with empirical support are the following (Gentzkow, 2018): </w:t>
       </w:r>
     </w:p>
     <w:p>
@@ -942,27 +825,7 @@
           <w:sz w:val="24"/>
           <w:szCs w:val="24"/>
         </w:rPr>
-        <w:t>(</w:t>
-      </w:r>
-      <w:proofErr w:type="spellStart"/>
-      <w:r>
-        <w:rPr>
-          <w:rFonts w:ascii="Times New Roman" w:hAnsi="Times New Roman" w:cs="Times New Roman"/>
-          <w:i w:val="0"/>
-          <w:sz w:val="24"/>
-          <w:szCs w:val="24"/>
-        </w:rPr>
-        <w:t>Gentzkow</w:t>
-      </w:r>
-      <w:proofErr w:type="spellEnd"/>
-      <w:r>
-        <w:rPr>
-          <w:rFonts w:ascii="Times New Roman" w:hAnsi="Times New Roman" w:cs="Times New Roman"/>
-          <w:i w:val="0"/>
-          <w:sz w:val="24"/>
-          <w:szCs w:val="24"/>
-        </w:rPr>
-        <w:t>, 2018)</w:t>
+        <w:t>(Gentzkow, 2018)</w:t>
       </w:r>
       <w:r>
         <w:rPr>
@@ -1038,27 +901,7 @@
           <w:sz w:val="24"/>
           <w:szCs w:val="24"/>
         </w:rPr>
-        <w:t>(</w:t>
-      </w:r>
-      <w:proofErr w:type="spellStart"/>
-      <w:r>
-        <w:rPr>
-          <w:rFonts w:ascii="Times New Roman" w:hAnsi="Times New Roman" w:cs="Times New Roman"/>
-          <w:i w:val="0"/>
-          <w:sz w:val="24"/>
-          <w:szCs w:val="24"/>
-        </w:rPr>
-        <w:t>Gentzkow</w:t>
-      </w:r>
-      <w:proofErr w:type="spellEnd"/>
-      <w:r>
-        <w:rPr>
-          <w:rFonts w:ascii="Times New Roman" w:hAnsi="Times New Roman" w:cs="Times New Roman"/>
-          <w:i w:val="0"/>
-          <w:sz w:val="24"/>
-          <w:szCs w:val="24"/>
-        </w:rPr>
-        <w:t>, 2018)</w:t>
+        <w:t>(Gentzkow, 2018)</w:t>
       </w:r>
       <w:r>
         <w:rPr>
@@ -1170,27 +1013,7 @@
           <w:sz w:val="24"/>
           <w:szCs w:val="24"/>
         </w:rPr>
-        <w:t>(</w:t>
-      </w:r>
-      <w:proofErr w:type="spellStart"/>
-      <w:r>
-        <w:rPr>
-          <w:rFonts w:ascii="Times New Roman" w:hAnsi="Times New Roman" w:cs="Times New Roman"/>
-          <w:i w:val="0"/>
-          <w:sz w:val="24"/>
-          <w:szCs w:val="24"/>
-        </w:rPr>
-        <w:t>Gentzkow</w:t>
-      </w:r>
-      <w:proofErr w:type="spellEnd"/>
-      <w:r>
-        <w:rPr>
-          <w:rFonts w:ascii="Times New Roman" w:hAnsi="Times New Roman" w:cs="Times New Roman"/>
-          <w:i w:val="0"/>
-          <w:sz w:val="24"/>
-          <w:szCs w:val="24"/>
-        </w:rPr>
-        <w:t>, 2018)</w:t>
+        <w:t>(Gentzkow, 2018)</w:t>
       </w:r>
       <w:r>
         <w:rPr>
@@ -1224,47 +1047,7 @@
           <w:sz w:val="24"/>
           <w:szCs w:val="24"/>
         </w:rPr>
-        <w:t xml:space="preserve">Using said estimates of partisanship of speech to look at “isolation,” which </w:t>
-      </w:r>
-      <w:proofErr w:type="spellStart"/>
-      <w:r>
-        <w:rPr>
-          <w:rFonts w:ascii="Times New Roman" w:hAnsi="Times New Roman" w:cs="Times New Roman"/>
-          <w:i w:val="0"/>
-          <w:sz w:val="24"/>
-          <w:szCs w:val="24"/>
-        </w:rPr>
-        <w:t>Gentzkow</w:t>
-      </w:r>
-      <w:proofErr w:type="spellEnd"/>
-      <w:r>
-        <w:rPr>
-          <w:rFonts w:ascii="Times New Roman" w:hAnsi="Times New Roman" w:cs="Times New Roman"/>
-          <w:i w:val="0"/>
-          <w:sz w:val="24"/>
-          <w:szCs w:val="24"/>
-        </w:rPr>
-        <w:t xml:space="preserve">, et al. call “an </w:t>
-      </w:r>
-      <w:proofErr w:type="spellStart"/>
-      <w:r>
-        <w:rPr>
-          <w:rFonts w:ascii="Times New Roman" w:hAnsi="Times New Roman" w:cs="Times New Roman"/>
-          <w:i w:val="0"/>
-          <w:sz w:val="24"/>
-          <w:szCs w:val="24"/>
-        </w:rPr>
-        <w:t>affline</w:t>
-      </w:r>
-      <w:proofErr w:type="spellEnd"/>
-      <w:r>
-        <w:rPr>
-          <w:rFonts w:ascii="Times New Roman" w:hAnsi="Times New Roman" w:cs="Times New Roman"/>
-          <w:i w:val="0"/>
-          <w:sz w:val="24"/>
-          <w:szCs w:val="24"/>
-        </w:rPr>
-        <w:t xml:space="preserve"> transformation of partisanship” because basically they see how far away phrases stated by Speakers are from one another or like, polarization. </w:t>
+        <w:t xml:space="preserve">Using said estimates of partisanship of speech to look at “isolation,” which Gentzkow, et al. call “an affline transformation of partisanship” because basically they see how far away phrases stated by Speakers are from one another or like, polarization. </w:t>
       </w:r>
     </w:p>
     <w:p>
@@ -1379,27 +1162,7 @@
           <w:sz w:val="24"/>
           <w:szCs w:val="24"/>
         </w:rPr>
-        <w:t>(</w:t>
-      </w:r>
-      <w:proofErr w:type="spellStart"/>
-      <w:r>
-        <w:rPr>
-          <w:rFonts w:ascii="Times New Roman" w:hAnsi="Times New Roman" w:cs="Times New Roman"/>
-          <w:i w:val="0"/>
-          <w:sz w:val="24"/>
-          <w:szCs w:val="24"/>
-        </w:rPr>
-        <w:t>Gentzkow</w:t>
-      </w:r>
-      <w:proofErr w:type="spellEnd"/>
-      <w:r>
-        <w:rPr>
-          <w:rFonts w:ascii="Times New Roman" w:hAnsi="Times New Roman" w:cs="Times New Roman"/>
-          <w:i w:val="0"/>
-          <w:sz w:val="24"/>
-          <w:szCs w:val="24"/>
-        </w:rPr>
-        <w:t>, 2018)</w:t>
+        <w:t>(Gentzkow, 2018)</w:t>
       </w:r>
       <w:r>
         <w:rPr>
@@ -1506,27 +1269,7 @@
           <w:sz w:val="24"/>
           <w:szCs w:val="24"/>
         </w:rPr>
-        <w:t>(</w:t>
-      </w:r>
-      <w:proofErr w:type="spellStart"/>
-      <w:r>
-        <w:rPr>
-          <w:rFonts w:ascii="Times New Roman" w:hAnsi="Times New Roman" w:cs="Times New Roman"/>
-          <w:i w:val="0"/>
-          <w:sz w:val="24"/>
-          <w:szCs w:val="24"/>
-        </w:rPr>
-        <w:t>Gentzkow</w:t>
-      </w:r>
-      <w:proofErr w:type="spellEnd"/>
-      <w:r>
-        <w:rPr>
-          <w:rFonts w:ascii="Times New Roman" w:hAnsi="Times New Roman" w:cs="Times New Roman"/>
-          <w:i w:val="0"/>
-          <w:sz w:val="24"/>
-          <w:szCs w:val="24"/>
-        </w:rPr>
-        <w:t>, 2018)</w:t>
+        <w:t>(Gentzkow, 2018)</w:t>
       </w:r>
       <w:r>
         <w:rPr>
@@ -1563,56 +1306,16 @@
           <w:sz w:val="24"/>
           <w:szCs w:val="24"/>
         </w:rPr>
-        <w:t>(</w:t>
-      </w:r>
-      <w:proofErr w:type="spellStart"/>
-      <w:r>
-        <w:rPr>
-          <w:rFonts w:ascii="Times New Roman" w:hAnsi="Times New Roman" w:cs="Times New Roman"/>
-          <w:i w:val="0"/>
-          <w:sz w:val="24"/>
-          <w:szCs w:val="24"/>
-        </w:rPr>
-        <w:t>Gentzkow</w:t>
-      </w:r>
-      <w:proofErr w:type="spellEnd"/>
-      <w:r>
-        <w:rPr>
-          <w:rFonts w:ascii="Times New Roman" w:hAnsi="Times New Roman" w:cs="Times New Roman"/>
-          <w:i w:val="0"/>
-          <w:sz w:val="24"/>
-          <w:szCs w:val="24"/>
-        </w:rPr>
-        <w:t>, 2018)</w:t>
-      </w:r>
-      <w:r>
-        <w:rPr>
-          <w:rFonts w:ascii="Times New Roman" w:hAnsi="Times New Roman" w:cs="Times New Roman"/>
-          <w:i w:val="0"/>
-          <w:sz w:val="24"/>
-          <w:szCs w:val="24"/>
-        </w:rPr>
-        <w:t xml:space="preserve"> like </w:t>
-      </w:r>
-      <w:proofErr w:type="spellStart"/>
-      <w:r>
-        <w:rPr>
-          <w:rFonts w:ascii="Times New Roman" w:hAnsi="Times New Roman" w:cs="Times New Roman"/>
-          <w:i w:val="0"/>
-          <w:sz w:val="24"/>
-          <w:szCs w:val="24"/>
-        </w:rPr>
-        <w:t>Taddy</w:t>
-      </w:r>
-      <w:proofErr w:type="spellEnd"/>
-      <w:r>
-        <w:rPr>
-          <w:rFonts w:ascii="Times New Roman" w:hAnsi="Times New Roman" w:cs="Times New Roman"/>
-          <w:i w:val="0"/>
-          <w:sz w:val="24"/>
-          <w:szCs w:val="24"/>
-        </w:rPr>
-        <w:t xml:space="preserve"> (2015). Mostly all of the citations they use seem fitting and necessary, though there are some spaces where those cited in the References section are only used in the footnotes and not in the actual text of the paper itself, so having the source in the footnote only may have removed some redundancy. </w:t>
+        <w:t>(Gentzkow, 2018)</w:t>
+      </w:r>
+      <w:r>
+        <w:rPr>
+          <w:rFonts w:ascii="Times New Roman" w:hAnsi="Times New Roman" w:cs="Times New Roman"/>
+          <w:i w:val="0"/>
+          <w:sz w:val="24"/>
+          <w:szCs w:val="24"/>
+        </w:rPr>
+        <w:t xml:space="preserve"> like Taddy (2015). Mostly all of the citations they use seem fitting and necessary, though there are some spaces where those cited in the References section are only used in the footnotes and not in the actual text of the paper itself, so having the source in the footnote only may have removed some redundancy. </w:t>
       </w:r>
     </w:p>
     <w:p>
@@ -1760,27 +1463,7 @@
           <w:sz w:val="24"/>
           <w:szCs w:val="24"/>
         </w:rPr>
-        <w:t>(</w:t>
-      </w:r>
-      <w:proofErr w:type="spellStart"/>
-      <w:r>
-        <w:rPr>
-          <w:rFonts w:ascii="Times New Roman" w:hAnsi="Times New Roman" w:cs="Times New Roman"/>
-          <w:i w:val="0"/>
-          <w:sz w:val="24"/>
-          <w:szCs w:val="24"/>
-        </w:rPr>
-        <w:t>Gentzkow</w:t>
-      </w:r>
-      <w:proofErr w:type="spellEnd"/>
-      <w:r>
-        <w:rPr>
-          <w:rFonts w:ascii="Times New Roman" w:hAnsi="Times New Roman" w:cs="Times New Roman"/>
-          <w:i w:val="0"/>
-          <w:sz w:val="24"/>
-          <w:szCs w:val="24"/>
-        </w:rPr>
-        <w:t>, 2018)</w:t>
+        <w:t>(Gentzkow, 2018)</w:t>
       </w:r>
       <w:r>
         <w:rPr>
@@ -1831,58 +1514,36 @@
         </w:rPr>
         <w:t xml:space="preserve">These factors make the research valid, accurate, and of high quality, and in times where the political environment in the U.S. is very polarized, relevant as well. </w:t>
       </w:r>
-      <w:bookmarkStart w:id="0" w:name="_GoBack"/>
-      <w:bookmarkEnd w:id="0"/>
-    </w:p>
-    <w:p>
-      <w:pPr>
-        <w:spacing w:after="0" w:line="360" w:lineRule="auto"/>
-        <w:rPr>
-          <w:rFonts w:ascii="Times New Roman" w:hAnsi="Times New Roman" w:cs="Times New Roman"/>
-          <w:i w:val="0"/>
-          <w:sz w:val="24"/>
-          <w:szCs w:val="24"/>
-        </w:rPr>
-      </w:pPr>
-    </w:p>
-    <w:p>
-      <w:pPr>
-        <w:spacing w:after="0" w:line="360" w:lineRule="auto"/>
-        <w:rPr>
-          <w:rFonts w:ascii="Times New Roman" w:hAnsi="Times New Roman" w:cs="Times New Roman"/>
-          <w:i w:val="0"/>
-          <w:sz w:val="24"/>
-          <w:szCs w:val="24"/>
-        </w:rPr>
-      </w:pPr>
-      <w:r>
-        <w:rPr>
-          <w:rFonts w:ascii="Times New Roman" w:hAnsi="Times New Roman" w:cs="Times New Roman"/>
-          <w:i w:val="0"/>
-          <w:sz w:val="24"/>
-          <w:szCs w:val="24"/>
-        </w:rPr>
-        <w:t xml:space="preserve">In subsequent research, </w:t>
-      </w:r>
-      <w:proofErr w:type="spellStart"/>
-      <w:r>
-        <w:rPr>
-          <w:rFonts w:ascii="Times New Roman" w:hAnsi="Times New Roman" w:cs="Times New Roman"/>
-          <w:i w:val="0"/>
-          <w:sz w:val="24"/>
-          <w:szCs w:val="24"/>
-        </w:rPr>
-        <w:t>Gentzkow</w:t>
-      </w:r>
-      <w:proofErr w:type="spellEnd"/>
-      <w:r>
-        <w:rPr>
-          <w:rFonts w:ascii="Times New Roman" w:hAnsi="Times New Roman" w:cs="Times New Roman"/>
-          <w:i w:val="0"/>
-          <w:sz w:val="24"/>
-          <w:szCs w:val="24"/>
-        </w:rPr>
-        <w:t xml:space="preserve">, et al. may want to </w:t>
+    </w:p>
+    <w:p>
+      <w:pPr>
+        <w:spacing w:after="0" w:line="360" w:lineRule="auto"/>
+        <w:rPr>
+          <w:rFonts w:ascii="Times New Roman" w:hAnsi="Times New Roman" w:cs="Times New Roman"/>
+          <w:i w:val="0"/>
+          <w:sz w:val="24"/>
+          <w:szCs w:val="24"/>
+        </w:rPr>
+      </w:pPr>
+    </w:p>
+    <w:p>
+      <w:pPr>
+        <w:spacing w:after="0" w:line="360" w:lineRule="auto"/>
+        <w:rPr>
+          <w:rFonts w:ascii="Times New Roman" w:hAnsi="Times New Roman" w:cs="Times New Roman"/>
+          <w:i w:val="0"/>
+          <w:sz w:val="24"/>
+          <w:szCs w:val="24"/>
+        </w:rPr>
+      </w:pPr>
+      <w:r>
+        <w:rPr>
+          <w:rFonts w:ascii="Times New Roman" w:hAnsi="Times New Roman" w:cs="Times New Roman"/>
+          <w:i w:val="0"/>
+          <w:sz w:val="24"/>
+          <w:szCs w:val="24"/>
+        </w:rPr>
+        <w:t xml:space="preserve">In subsequent research, Gentzkow, et al. may want to </w:t>
       </w:r>
       <w:r>
         <w:rPr>
@@ -1900,27 +1561,7 @@
           <w:sz w:val="24"/>
           <w:szCs w:val="24"/>
         </w:rPr>
-        <w:t>(</w:t>
-      </w:r>
-      <w:proofErr w:type="spellStart"/>
-      <w:r>
-        <w:rPr>
-          <w:rFonts w:ascii="Times New Roman" w:hAnsi="Times New Roman" w:cs="Times New Roman"/>
-          <w:i w:val="0"/>
-          <w:sz w:val="24"/>
-          <w:szCs w:val="24"/>
-        </w:rPr>
-        <w:t>Gentzkow</w:t>
-      </w:r>
-      <w:proofErr w:type="spellEnd"/>
-      <w:r>
-        <w:rPr>
-          <w:rFonts w:ascii="Times New Roman" w:hAnsi="Times New Roman" w:cs="Times New Roman"/>
-          <w:i w:val="0"/>
-          <w:sz w:val="24"/>
-          <w:szCs w:val="24"/>
-        </w:rPr>
-        <w:t>, 2018)</w:t>
+        <w:t>(Gentzkow, 2018)</w:t>
       </w:r>
       <w:r>
         <w:rPr>

</xml_diff>